<commit_message>
Design, client side input validation
</commit_message>
<xml_diff>
--- a/Docs/dipterv1_spec.docx
+++ b/Docs/dipterv1_spec.docx
@@ -1,6 +1,6 @@
 
 <file path=word/document.xml><?xml version="1.0" encoding="utf-8"?>
-<w:document xmlns:wpc="http://schemas.microsoft.com/office/word/2010/wordprocessingCanvas" xmlns:cx="http://schemas.microsoft.com/office/drawing/2014/chartex" xmlns:cx1="http://schemas.microsoft.com/office/drawing/2015/9/8/chartex" xmlns:cx2="http://schemas.microsoft.com/office/drawing/2015/10/21/chartex" xmlns:cx3="http://schemas.microsoft.com/office/drawing/2016/5/9/chartex" xmlns:cx4="http://schemas.microsoft.com/office/drawing/2016/5/10/chartex" xmlns:cx5="http://schemas.microsoft.com/office/drawing/2016/5/11/chartex" xmlns:mc="http://schemas.openxmlformats.org/markup-compatibility/2006" xmlns:o="urn:schemas-microsoft-com:office:office" xmlns:r="http://schemas.openxmlformats.org/officeDocument/2006/relationships" xmlns:m="http://schemas.openxmlformats.org/officeDocument/2006/math" xmlns:v="urn:schemas-microsoft-com:vml" xmlns:wp14="http://schemas.microsoft.com/office/word/2010/wordprocessingDrawing" xmlns:wp="http://schemas.openxmlformats.org/drawingml/2006/wordprocessingDrawing" xmlns:w10="urn:schemas-microsoft-com:office:word" xmlns:w="http://schemas.openxmlformats.org/wordprocessingml/2006/main" xmlns:w14="http://schemas.microsoft.com/office/word/2010/wordml" xmlns:w15="http://schemas.microsoft.com/office/word/2012/wordml" xmlns:w16se="http://schemas.microsoft.com/office/word/2015/wordml/symex" xmlns:wpg="http://schemas.microsoft.com/office/word/2010/wordprocessingGroup" xmlns:wpi="http://schemas.microsoft.com/office/word/2010/wordprocessingInk" xmlns:wne="http://schemas.microsoft.com/office/word/2006/wordml" xmlns:wps="http://schemas.microsoft.com/office/word/2010/wordprocessingShape" mc:Ignorable="w14 w15 w16se wp14">
+<w:document xmlns:wpc="http://schemas.microsoft.com/office/word/2010/wordprocessingCanvas" xmlns:cx="http://schemas.microsoft.com/office/drawing/2014/chartex" xmlns:cx1="http://schemas.microsoft.com/office/drawing/2015/9/8/chartex" xmlns:mc="http://schemas.openxmlformats.org/markup-compatibility/2006" xmlns:o="urn:schemas-microsoft-com:office:office" xmlns:r="http://schemas.openxmlformats.org/officeDocument/2006/relationships" xmlns:m="http://schemas.openxmlformats.org/officeDocument/2006/math" xmlns:v="urn:schemas-microsoft-com:vml" xmlns:wp14="http://schemas.microsoft.com/office/word/2010/wordprocessingDrawing" xmlns:wp="http://schemas.openxmlformats.org/drawingml/2006/wordprocessingDrawing" xmlns:w10="urn:schemas-microsoft-com:office:word" xmlns:w="http://schemas.openxmlformats.org/wordprocessingml/2006/main" xmlns:w14="http://schemas.microsoft.com/office/word/2010/wordml" xmlns:w15="http://schemas.microsoft.com/office/word/2012/wordml" xmlns:w16se="http://schemas.microsoft.com/office/word/2015/wordml/symex" xmlns:wpg="http://schemas.microsoft.com/office/word/2010/wordprocessingGroup" xmlns:wpi="http://schemas.microsoft.com/office/word/2010/wordprocessingInk" xmlns:wne="http://schemas.microsoft.com/office/word/2006/wordml" xmlns:wps="http://schemas.microsoft.com/office/word/2010/wordprocessingShape" mc:Ignorable="w14 w15 w16se wp14">
   <w:body>
     <w:p>
       <w:pPr>
@@ -199,7 +199,7 @@
         <w:rPr>
           <w:lang w:val="hu-HU"/>
         </w:rPr>
-        <w:t>ő email benne egy aktivációs linkkel. A felhasználó accountja csak ezen link meglátogatása után lesz használható. Bejelentkezés során a jelszót háromszor lehet elrontani, utána rendszer kizárja a felhasználót és csak email-en keresztül lehet jelszót változtatni.</w:t>
+        <w:t>ő email benne egy aktivációs linkkel. A felhasználó accountja csak ezen link meglátogatása után használható. Bejelentkezés során a jelszót háromszor lehet elrontani, utána rendszer kizárja a felhasználót és csak email-en keresztül lehet jelszót változtatni.</w:t>
       </w:r>
     </w:p>
     <w:p>
@@ -237,7 +237,19 @@
         <w:rPr>
           <w:lang w:val="hu-HU"/>
         </w:rPr>
-        <w:t>k tetszőleges módon. Törlés után 14 napig még minden fájl visszaállítható utána azonban már nincs rá lehetőség. A felhasználók limitált tárolási területtel rendelkeznek. Ez kezdetben 1 GB, a későbbiekben az rendszer bővítése után nőni fog. Az oldalon elérhető egy logfile amiben az elmúlt napok történéseit lehet megtekinteni. Minden felhasználó csak a hozzá tartozó fájlokról lát logbejegyzéseket.</w:t>
+        <w:t xml:space="preserve">k tetszőleges módon. Törlés után 14 napig még minden fájl visszaállítható utána azonban már nincs rá lehetőség. A felhasználók limitált tárolási területtel rendelkeznek. Ez </w:t>
+      </w:r>
+      <w:r>
+        <w:rPr>
+          <w:lang w:val="hu-HU"/>
+        </w:rPr>
+        <w:t>jelenleg</w:t>
+      </w:r>
+      <w:r>
+        <w:rPr>
+          <w:lang w:val="hu-HU"/>
+        </w:rPr>
+        <w:t xml:space="preserve"> 1 GB, a későbbiekben az rendszer bővítése után nőni fog. Az oldalon elérhető egy logfile amiben az elmúlt napok történéseit lehet megtekinteni. Minden felhasználó csak a hozzá tartozó fájlokról lát logbejegyzéseket.</w:t>
       </w:r>
       <w:r>
         <w:rPr>
@@ -295,14 +307,12 @@
           <w:lang w:val="hu-HU"/>
         </w:rPr>
       </w:pPr>
-      <w:proofErr w:type="spellStart"/>
       <w:r>
         <w:rPr>
           <w:lang w:val="hu-HU"/>
         </w:rPr>
         <w:t>Write</w:t>
       </w:r>
-      <w:proofErr w:type="spellEnd"/>
     </w:p>
     <w:p>
       <w:pPr>
@@ -315,19 +325,11 @@
           <w:lang w:val="hu-HU"/>
         </w:rPr>
       </w:pPr>
-      <w:proofErr w:type="spellStart"/>
-      <w:r>
-        <w:rPr>
-          <w:lang w:val="hu-HU"/>
-        </w:rPr>
-        <w:t>Delete</w:t>
-      </w:r>
-      <w:proofErr w:type="spellEnd"/>
-      <w:r>
-        <w:rPr>
-          <w:lang w:val="hu-HU"/>
-        </w:rPr>
-        <w:t xml:space="preserve"> (</w:t>
+      <w:r>
+        <w:rPr>
+          <w:lang w:val="hu-HU"/>
+        </w:rPr>
+        <w:t>Delete (</w:t>
       </w:r>
       <w:r>
         <w:rPr>
@@ -352,6 +354,20 @@
           <w:lang w:val="hu-HU"/>
         </w:rPr>
         <w:t>)</w:t>
+      </w:r>
+    </w:p>
+    <w:p>
+      <w:pPr>
+        <w:ind w:firstLine="360"/>
+        <w:rPr>
+          <w:lang w:val="hu-HU"/>
+        </w:rPr>
+      </w:pPr>
+      <w:r>
+        <w:rPr>
+          <w:lang w:val="hu-HU"/>
+        </w:rPr>
+        <w:t xml:space="preserve">Lehetőség van a fájlok verziókövetett tárolására is, ami azt jelenti, hogy egy fájl korábbi verziói is elérhetőek, ezt a funkciót azonban külön be kell kapcsolni fájlonként. </w:t>
       </w:r>
     </w:p>
     <w:p>
@@ -377,21 +393,7 @@
         <w:rPr>
           <w:lang w:val="hu-HU"/>
         </w:rPr>
-        <w:t xml:space="preserve">t jelöli. </w:t>
-      </w:r>
-      <w:proofErr w:type="spellStart"/>
-      <w:r>
-        <w:rPr>
-          <w:lang w:val="hu-HU"/>
-        </w:rPr>
-        <w:t>Admin</w:t>
-      </w:r>
-      <w:proofErr w:type="spellEnd"/>
-      <w:r>
-        <w:rPr>
-          <w:lang w:val="hu-HU"/>
-        </w:rPr>
-        <w:t xml:space="preserve"> jogosultságra</w:t>
+        <w:t>t jelöli. Admin jogosultságra</w:t>
       </w:r>
       <w:r>
         <w:rPr>
@@ -424,6 +426,15 @@
           <w:lang w:val="hu-HU"/>
         </w:rPr>
       </w:pPr>
+      <w:r>
+        <w:rPr>
+          <w:lang w:val="hu-HU"/>
+        </w:rPr>
+        <w:tab/>
+        <w:t>Az alkalmazás képes egy másik nagyobb fájlmegosztóval szinkronizáltan működni, ami azt jelenti hogy bizonyos fájlok az felhasználó kérésére feltöltődnek oda is vagy pedig onnan letöltésre kerülnek.</w:t>
+      </w:r>
+      <w:bookmarkStart w:id="0" w:name="_GoBack"/>
+      <w:bookmarkEnd w:id="0"/>
     </w:p>
     <w:p>
       <w:pPr>
@@ -436,6 +447,7 @@
         <w:rPr>
           <w:lang w:val="hu-HU"/>
         </w:rPr>
+        <w:lastRenderedPageBreak/>
         <w:t>Adatbázis</w:t>
       </w:r>
     </w:p>
@@ -457,100 +469,56 @@
           <w:lang w:val="hu-HU"/>
         </w:rPr>
         <w:tab/>
-        <w:t xml:space="preserve">Az alkalmazás működéséhez elengedhetetlen valamilyen adatbázis használata az felhasználói adatok, </w:t>
-      </w:r>
-      <w:proofErr w:type="spellStart"/>
-      <w:r>
-        <w:rPr>
-          <w:lang w:val="hu-HU"/>
-        </w:rPr>
-        <w:t>logolás</w:t>
-      </w:r>
-      <w:proofErr w:type="spellEnd"/>
-      <w:r>
-        <w:rPr>
-          <w:lang w:val="hu-HU"/>
-        </w:rPr>
-        <w:t xml:space="preserve">, </w:t>
-      </w:r>
-      <w:proofErr w:type="spellStart"/>
-      <w:r>
-        <w:rPr>
-          <w:lang w:val="hu-HU"/>
-        </w:rPr>
-        <w:t>tokenek</w:t>
-      </w:r>
-      <w:proofErr w:type="spellEnd"/>
-      <w:r>
-        <w:rPr>
-          <w:lang w:val="hu-HU"/>
-        </w:rPr>
-        <w:t xml:space="preserve"> és a felhasználókhoz tartozó fájlok elérésének tárolásához. Az adatbázis típusa </w:t>
-      </w:r>
-      <w:proofErr w:type="spellStart"/>
-      <w:r>
-        <w:rPr>
-          <w:lang w:val="hu-HU"/>
+        <w:t>Az alkalmazás működéséhez elengedhetetlen valamilyen adatbázis használata a</w:t>
+      </w:r>
+      <w:r>
+        <w:rPr>
+          <w:lang w:val="hu-HU"/>
+        </w:rPr>
+        <w:t xml:space="preserve">z felhasználói adatok, logolás </w:t>
+      </w:r>
+      <w:r>
+        <w:rPr>
+          <w:lang w:val="hu-HU"/>
+        </w:rPr>
+        <w:t xml:space="preserve">és a felhasználókhoz tartozó fájlok elérésének tárolásához. Az adatbázis típusa SQLite </w:t>
+      </w:r>
+      <w:r>
+        <w:rPr>
+          <w:lang w:val="hu-HU"/>
+        </w:rPr>
+        <w:t>vagy MySQL lesz</w:t>
+      </w:r>
+      <w:r>
+        <w:rPr>
+          <w:lang w:val="hu-HU"/>
+        </w:rPr>
+        <w:t>. Az alábbiakban egy kép látható az adatbázis tervezett struktúrájáról, azonban ez fejlesztés során könnyen változhat.</w:t>
+      </w:r>
+    </w:p>
+    <w:p>
+      <w:pPr>
+        <w:rPr>
+          <w:lang w:val="hu-HU"/>
+        </w:rPr>
+      </w:pPr>
+    </w:p>
+    <w:p>
+      <w:pPr>
+        <w:jc w:val="center"/>
+        <w:rPr>
+          <w:lang w:val="hu-HU"/>
+        </w:rPr>
+      </w:pPr>
+      <w:r>
+        <w:rPr>
+          <w:noProof/>
         </w:rPr>
         <w:lastRenderedPageBreak/>
-        <w:t>SQLite</w:t>
-      </w:r>
-      <w:proofErr w:type="spellEnd"/>
-      <w:r>
-        <w:rPr>
-          <w:lang w:val="hu-HU"/>
-        </w:rPr>
-        <w:t xml:space="preserve"> </w:t>
-      </w:r>
-      <w:r>
-        <w:rPr>
-          <w:lang w:val="hu-HU"/>
-        </w:rPr>
-        <w:t xml:space="preserve">vagy </w:t>
-      </w:r>
-      <w:proofErr w:type="spellStart"/>
-      <w:r>
-        <w:rPr>
-          <w:lang w:val="hu-HU"/>
-        </w:rPr>
-        <w:t>MySQL</w:t>
-      </w:r>
-      <w:proofErr w:type="spellEnd"/>
-      <w:r>
-        <w:rPr>
-          <w:lang w:val="hu-HU"/>
-        </w:rPr>
-        <w:t xml:space="preserve"> lesz</w:t>
-      </w:r>
-      <w:r>
-        <w:rPr>
-          <w:lang w:val="hu-HU"/>
-        </w:rPr>
-        <w:t>. Az alábbiakban egy kép látható az adatbázis tervezett struktúrájáról, azonban ez fejlesztés során könnyen változhat.</w:t>
-      </w:r>
-    </w:p>
-    <w:p>
-      <w:pPr>
-        <w:rPr>
-          <w:lang w:val="hu-HU"/>
-        </w:rPr>
-      </w:pPr>
-    </w:p>
-    <w:p>
-      <w:pPr>
-        <w:jc w:val="center"/>
-        <w:rPr>
-          <w:lang w:val="hu-HU"/>
-        </w:rPr>
-      </w:pPr>
-      <w:r>
-        <w:rPr>
-          <w:noProof/>
-        </w:rPr>
         <w:drawing>
-          <wp:inline distT="0" distB="0" distL="0" distR="0" wp14:anchorId="149AB787" wp14:editId="352EC788">
-            <wp:extent cx="5943600" cy="5236210"/>
-            <wp:effectExtent l="0" t="0" r="0" b="2540"/>
+          <wp:inline distT="0" distB="0" distL="0" distR="0" wp14:anchorId="7152A5A2" wp14:editId="45A9AB76">
+            <wp:extent cx="5572125" cy="6953250"/>
+            <wp:effectExtent l="0" t="0" r="9525" b="0"/>
             <wp:docPr id="1" name="Picture 1"/>
             <wp:cNvGraphicFramePr>
               <a:graphicFrameLocks xmlns:a="http://schemas.openxmlformats.org/drawingml/2006/main" noChangeAspect="1"/>
@@ -571,7 +539,7 @@
                   <pic:spPr>
                     <a:xfrm>
                       <a:off x="0" y="0"/>
-                      <a:ext cx="5943600" cy="5236210"/>
+                      <a:ext cx="5572125" cy="6953250"/>
                     </a:xfrm>
                     <a:prstGeom prst="rect">
                       <a:avLst/>
@@ -583,8 +551,6 @@
           </wp:inline>
         </w:drawing>
       </w:r>
-      <w:bookmarkStart w:id="0" w:name="_GoBack"/>
-      <w:bookmarkEnd w:id="0"/>
     </w:p>
     <w:p>
       <w:pPr>
@@ -631,30 +597,14 @@
           <w:lang w:val="hu-HU"/>
         </w:rPr>
         <w:tab/>
-        <w:t xml:space="preserve">Ahogy korábban említve volt az adatbázis </w:t>
-      </w:r>
-      <w:proofErr w:type="spellStart"/>
-      <w:r>
-        <w:rPr>
-          <w:lang w:val="hu-HU"/>
-        </w:rPr>
-        <w:t>SQLite</w:t>
-      </w:r>
-      <w:proofErr w:type="spellEnd"/>
-      <w:r>
-        <w:rPr>
-          <w:lang w:val="hu-HU"/>
-        </w:rPr>
-        <w:t xml:space="preserve"> vagy </w:t>
-      </w:r>
-      <w:proofErr w:type="spellStart"/>
-      <w:r>
-        <w:rPr>
-          <w:lang w:val="hu-HU"/>
-        </w:rPr>
-        <w:t>MySQL</w:t>
-      </w:r>
-      <w:proofErr w:type="spellEnd"/>
+        <w:t>Ahogy korábban említve volt az adatbázis SQLite</w:t>
+      </w:r>
+      <w:r>
+        <w:rPr>
+          <w:lang w:val="hu-HU"/>
+        </w:rPr>
+        <w:t xml:space="preserve"> vagy MySQL</w:t>
+      </w:r>
       <w:r>
         <w:rPr>
           <w:lang w:val="hu-HU"/>
@@ -671,41 +621,13 @@
         <w:rPr>
           <w:lang w:val="hu-HU"/>
         </w:rPr>
-        <w:t xml:space="preserve">. </w:t>
-      </w:r>
-      <w:proofErr w:type="spellStart"/>
-      <w:r>
-        <w:rPr>
-          <w:lang w:val="hu-HU"/>
-        </w:rPr>
-        <w:t>SQLite</w:t>
-      </w:r>
-      <w:proofErr w:type="spellEnd"/>
-      <w:r>
-        <w:rPr>
-          <w:lang w:val="hu-HU"/>
-        </w:rPr>
-        <w:t xml:space="preserve"> mellett az egyszerűsége és könnyen konfigurálhatósága míg a </w:t>
-      </w:r>
-      <w:proofErr w:type="spellStart"/>
-      <w:r>
-        <w:rPr>
-          <w:lang w:val="hu-HU"/>
-        </w:rPr>
-        <w:t>MyS</w:t>
-      </w:r>
-      <w:r>
-        <w:rPr>
-          <w:lang w:val="hu-HU"/>
-        </w:rPr>
-        <w:t>QL</w:t>
-      </w:r>
-      <w:proofErr w:type="spellEnd"/>
-      <w:r>
-        <w:rPr>
-          <w:lang w:val="hu-HU"/>
-        </w:rPr>
-        <w:t xml:space="preserve"> mellett a konkurenciakezelés</w:t>
+        <w:t>. SQLite mellett az egyszerűsége és könnyen konfigurálhatósága míg a MyS</w:t>
+      </w:r>
+      <w:r>
+        <w:rPr>
+          <w:lang w:val="hu-HU"/>
+        </w:rPr>
+        <w:t>QL mellett a konkurenciakezelés</w:t>
       </w:r>
       <w:r>
         <w:rPr>
@@ -725,6 +647,7 @@
         <w:rPr>
           <w:lang w:val="hu-HU"/>
         </w:rPr>
+        <w:lastRenderedPageBreak/>
         <w:t>A</w:t>
       </w:r>
       <w:r>
@@ -755,21 +678,7 @@
         <w:rPr>
           <w:lang w:val="hu-HU"/>
         </w:rPr>
-        <w:t xml:space="preserve">honban lesz megírva </w:t>
-      </w:r>
-      <w:proofErr w:type="spellStart"/>
-      <w:r>
-        <w:rPr>
-          <w:lang w:val="hu-HU"/>
-        </w:rPr>
-        <w:t>Flask</w:t>
-      </w:r>
-      <w:proofErr w:type="spellEnd"/>
-      <w:r>
-        <w:rPr>
-          <w:lang w:val="hu-HU"/>
-        </w:rPr>
-        <w:t xml:space="preserve"> felha</w:t>
+        <w:t>honban lesz megírva Flask felha</w:t>
       </w:r>
       <w:r>
         <w:rPr>
@@ -801,41 +710,13 @@
         <w:rPr>
           <w:lang w:val="hu-HU"/>
         </w:rPr>
-        <w:t xml:space="preserve">A felhasználói felület elkészítéséhez az </w:t>
-      </w:r>
-      <w:proofErr w:type="spellStart"/>
-      <w:r>
-        <w:rPr>
-          <w:lang w:val="hu-HU"/>
-        </w:rPr>
-        <w:t>Angular</w:t>
-      </w:r>
-      <w:proofErr w:type="spellEnd"/>
-      <w:r>
-        <w:rPr>
-          <w:lang w:val="hu-HU"/>
-        </w:rPr>
-        <w:t xml:space="preserve"> 2 keretrendszert fogom felhasználni</w:t>
-      </w:r>
-      <w:r>
-        <w:rPr>
-          <w:lang w:val="hu-HU"/>
-        </w:rPr>
-        <w:t xml:space="preserve"> </w:t>
-      </w:r>
-      <w:proofErr w:type="spellStart"/>
-      <w:r>
-        <w:rPr>
-          <w:lang w:val="hu-HU"/>
-        </w:rPr>
-        <w:t>TypeScripttel</w:t>
-      </w:r>
-      <w:proofErr w:type="spellEnd"/>
-      <w:r>
-        <w:rPr>
-          <w:lang w:val="hu-HU"/>
-        </w:rPr>
-        <w:t xml:space="preserve"> kiegészítve.</w:t>
+        <w:t>A felhasználói felület elkészítéséhez az Angular 2 keretrendszert fogom felhasználni</w:t>
+      </w:r>
+      <w:r>
+        <w:rPr>
+          <w:lang w:val="hu-HU"/>
+        </w:rPr>
+        <w:t xml:space="preserve"> TypeScripttel kiegészítve.</w:t>
       </w:r>
     </w:p>
     <w:p>
@@ -849,22 +730,7 @@
         <w:rPr>
           <w:lang w:val="hu-HU"/>
         </w:rPr>
-        <w:lastRenderedPageBreak/>
-        <w:t xml:space="preserve">Az alkalmazás egy </w:t>
-      </w:r>
-      <w:proofErr w:type="spellStart"/>
-      <w:r>
-        <w:rPr>
-          <w:lang w:val="hu-HU"/>
-        </w:rPr>
-        <w:t>Raspberry</w:t>
-      </w:r>
-      <w:proofErr w:type="spellEnd"/>
-      <w:r>
-        <w:rPr>
-          <w:lang w:val="hu-HU"/>
-        </w:rPr>
-        <w:t xml:space="preserve"> Pi 3 B modellen fog futni. Mivel az erőforrásai végesek ezért olyan megvalósításra kell törekedni, mely számításba veszi az alábbiakban felsorolt paramétereket.</w:t>
+        <w:t>Az alkalmazás egy Raspberry Pi 3 B modellen fog futni. Mivel az erőforrásai végesek ezért olyan megvalósításra kell törekedni, mely számításba veszi az alábbiakban felsorolt paramétereket.</w:t>
       </w:r>
     </w:p>
     <w:p>
@@ -909,7 +775,6 @@
           <w:lang w:val="hu-HU"/>
         </w:rPr>
       </w:pPr>
-      <w:proofErr w:type="spellStart"/>
       <w:r>
         <w:rPr>
           <w:rFonts w:ascii="Arial" w:eastAsia="Times New Roman" w:hAnsi="Arial" w:cs="Arial"/>
@@ -918,40 +783,7 @@
           <w:szCs w:val="20"/>
           <w:lang w:val="hu-HU"/>
         </w:rPr>
-        <w:t>Quad</w:t>
-      </w:r>
-      <w:proofErr w:type="spellEnd"/>
-      <w:r>
-        <w:rPr>
-          <w:rFonts w:ascii="Arial" w:eastAsia="Times New Roman" w:hAnsi="Arial" w:cs="Arial"/>
-          <w:color w:val="333333"/>
-          <w:sz w:val="20"/>
-          <w:szCs w:val="20"/>
-          <w:lang w:val="hu-HU"/>
-        </w:rPr>
-        <w:t xml:space="preserve"> </w:t>
-      </w:r>
-      <w:proofErr w:type="spellStart"/>
-      <w:r>
-        <w:rPr>
-          <w:rFonts w:ascii="Arial" w:eastAsia="Times New Roman" w:hAnsi="Arial" w:cs="Arial"/>
-          <w:color w:val="333333"/>
-          <w:sz w:val="20"/>
-          <w:szCs w:val="20"/>
-          <w:lang w:val="hu-HU"/>
-        </w:rPr>
-        <w:t>Core</w:t>
-      </w:r>
-      <w:proofErr w:type="spellEnd"/>
-      <w:r>
-        <w:rPr>
-          <w:rFonts w:ascii="Arial" w:eastAsia="Times New Roman" w:hAnsi="Arial" w:cs="Arial"/>
-          <w:color w:val="333333"/>
-          <w:sz w:val="20"/>
-          <w:szCs w:val="20"/>
-          <w:lang w:val="hu-HU"/>
-        </w:rPr>
-        <w:t xml:space="preserve"> 1.2GHz BCM2837 CPU - 64bit</w:t>
+        <w:t>Quad Core 1.2GHz BCM2837 CPU - 64bit</w:t>
       </w:r>
     </w:p>
     <w:p>
@@ -1006,29 +838,7 @@
           <w:szCs w:val="20"/>
           <w:lang w:val="hu-HU"/>
         </w:rPr>
-        <w:t xml:space="preserve">16GB-os C10-es </w:t>
-      </w:r>
-      <w:proofErr w:type="spellStart"/>
-      <w:r>
-        <w:rPr>
-          <w:rFonts w:ascii="Arial" w:eastAsia="Times New Roman" w:hAnsi="Arial" w:cs="Arial"/>
-          <w:color w:val="333333"/>
-          <w:sz w:val="20"/>
-          <w:szCs w:val="20"/>
-          <w:lang w:val="hu-HU"/>
-        </w:rPr>
-        <w:t>microSD</w:t>
-      </w:r>
-      <w:proofErr w:type="spellEnd"/>
-      <w:r>
-        <w:rPr>
-          <w:rFonts w:ascii="Arial" w:eastAsia="Times New Roman" w:hAnsi="Arial" w:cs="Arial"/>
-          <w:color w:val="333333"/>
-          <w:sz w:val="20"/>
-          <w:szCs w:val="20"/>
-          <w:lang w:val="hu-HU"/>
-        </w:rPr>
-        <w:t xml:space="preserve"> kártya (későbbiekben bővíthető</w:t>
+        <w:t>16GB-os C10-es microSD kártya (későbbiekben bővíthető</w:t>
       </w:r>
       <w:r>
         <w:rPr>
@@ -1087,7 +897,6 @@
           <w:lang w:val="hu-HU"/>
         </w:rPr>
       </w:pPr>
-      <w:proofErr w:type="spellStart"/>
       <w:r>
         <w:rPr>
           <w:rFonts w:ascii="Arial" w:eastAsia="Times New Roman" w:hAnsi="Arial" w:cs="Arial"/>
@@ -1096,18 +905,7 @@
           <w:szCs w:val="20"/>
           <w:lang w:val="hu-HU"/>
         </w:rPr>
-        <w:t>Raspbian</w:t>
-      </w:r>
-      <w:proofErr w:type="spellEnd"/>
-      <w:r>
-        <w:rPr>
-          <w:rFonts w:ascii="Arial" w:eastAsia="Times New Roman" w:hAnsi="Arial" w:cs="Arial"/>
-          <w:color w:val="333333"/>
-          <w:sz w:val="20"/>
-          <w:szCs w:val="20"/>
-          <w:lang w:val="hu-HU"/>
-        </w:rPr>
-        <w:t xml:space="preserve"> OS</w:t>
+        <w:t>Raspbian OS</w:t>
       </w:r>
     </w:p>
     <w:sectPr>
@@ -1121,7 +919,7 @@
 </file>
 
 <file path=word/numbering.xml><?xml version="1.0" encoding="utf-8"?>
-<w:numbering xmlns:wpc="http://schemas.microsoft.com/office/word/2010/wordprocessingCanvas" xmlns:cx="http://schemas.microsoft.com/office/drawing/2014/chartex" xmlns:cx1="http://schemas.microsoft.com/office/drawing/2015/9/8/chartex" xmlns:cx2="http://schemas.microsoft.com/office/drawing/2015/10/21/chartex" xmlns:cx3="http://schemas.microsoft.com/office/drawing/2016/5/9/chartex" xmlns:cx4="http://schemas.microsoft.com/office/drawing/2016/5/10/chartex" xmlns:cx5="http://schemas.microsoft.com/office/drawing/2016/5/11/chartex" xmlns:mc="http://schemas.openxmlformats.org/markup-compatibility/2006" xmlns:o="urn:schemas-microsoft-com:office:office" xmlns:r="http://schemas.openxmlformats.org/officeDocument/2006/relationships" xmlns:m="http://schemas.openxmlformats.org/officeDocument/2006/math" xmlns:v="urn:schemas-microsoft-com:vml" xmlns:wp14="http://schemas.microsoft.com/office/word/2010/wordprocessingDrawing" xmlns:wp="http://schemas.openxmlformats.org/drawingml/2006/wordprocessingDrawing" xmlns:w10="urn:schemas-microsoft-com:office:word" xmlns:w="http://schemas.openxmlformats.org/wordprocessingml/2006/main" xmlns:w14="http://schemas.microsoft.com/office/word/2010/wordml" xmlns:w15="http://schemas.microsoft.com/office/word/2012/wordml" xmlns:w16se="http://schemas.microsoft.com/office/word/2015/wordml/symex" xmlns:wpg="http://schemas.microsoft.com/office/word/2010/wordprocessingGroup" xmlns:wpi="http://schemas.microsoft.com/office/word/2010/wordprocessingInk" xmlns:wne="http://schemas.microsoft.com/office/word/2006/wordml" xmlns:wps="http://schemas.microsoft.com/office/word/2010/wordprocessingShape" mc:Ignorable="w14 w15 w16se wp14">
+<w:numbering xmlns:wpc="http://schemas.microsoft.com/office/word/2010/wordprocessingCanvas" xmlns:cx="http://schemas.microsoft.com/office/drawing/2014/chartex" xmlns:cx1="http://schemas.microsoft.com/office/drawing/2015/9/8/chartex" xmlns:mc="http://schemas.openxmlformats.org/markup-compatibility/2006" xmlns:o="urn:schemas-microsoft-com:office:office" xmlns:r="http://schemas.openxmlformats.org/officeDocument/2006/relationships" xmlns:m="http://schemas.openxmlformats.org/officeDocument/2006/math" xmlns:v="urn:schemas-microsoft-com:vml" xmlns:wp14="http://schemas.microsoft.com/office/word/2010/wordprocessingDrawing" xmlns:wp="http://schemas.openxmlformats.org/drawingml/2006/wordprocessingDrawing" xmlns:w10="urn:schemas-microsoft-com:office:word" xmlns:w="http://schemas.openxmlformats.org/wordprocessingml/2006/main" xmlns:w14="http://schemas.microsoft.com/office/word/2010/wordml" xmlns:w15="http://schemas.microsoft.com/office/word/2012/wordml" xmlns:w16se="http://schemas.microsoft.com/office/word/2015/wordml/symex" xmlns:wpg="http://schemas.microsoft.com/office/word/2010/wordprocessingGroup" xmlns:wpi="http://schemas.microsoft.com/office/word/2010/wordprocessingInk" xmlns:wne="http://schemas.microsoft.com/office/word/2006/wordml" xmlns:wps="http://schemas.microsoft.com/office/word/2010/wordprocessingShape" mc:Ignorable="w14 w15 w16se wp14">
   <w:abstractNum w:abstractNumId="0" w15:restartNumberingAfterBreak="0">
     <w:nsid w:val="0ECD007B"/>
     <w:multiLevelType w:val="multilevel"/>
@@ -2062,7 +1860,7 @@
       </w:pPr>
     </w:pPrDefault>
   </w:docDefaults>
-  <w:latentStyles w:defLockedState="0" w:defUIPriority="99" w:defSemiHidden="0" w:defUnhideWhenUsed="0" w:defQFormat="0" w:count="374">
+  <w:latentStyles w:defLockedState="0" w:defUIPriority="99" w:defSemiHidden="0" w:defUnhideWhenUsed="0" w:defQFormat="0" w:count="371">
     <w:lsdException w:name="Normal" w:uiPriority="0" w:qFormat="1"/>
     <w:lsdException w:name="heading 1" w:uiPriority="9" w:qFormat="1"/>
     <w:lsdException w:name="heading 2" w:semiHidden="1" w:uiPriority="9" w:unhideWhenUsed="1" w:qFormat="1"/>
@@ -2168,6 +1966,7 @@
     <w:lsdException w:name="HTML Sample" w:semiHidden="1" w:unhideWhenUsed="1"/>
     <w:lsdException w:name="HTML Typewriter" w:semiHidden="1" w:unhideWhenUsed="1"/>
     <w:lsdException w:name="HTML Variable" w:semiHidden="1" w:unhideWhenUsed="1"/>
+    <w:lsdException w:name="Normal Table" w:semiHidden="1" w:unhideWhenUsed="1"/>
     <w:lsdException w:name="annotation subject" w:semiHidden="1" w:unhideWhenUsed="1"/>
     <w:lsdException w:name="No List" w:semiHidden="1" w:unhideWhenUsed="1"/>
     <w:lsdException w:name="Outline List 1" w:semiHidden="1" w:unhideWhenUsed="1"/>
@@ -2212,6 +2011,7 @@
     <w:lsdException w:name="Table Professional" w:semiHidden="1" w:unhideWhenUsed="1"/>
     <w:lsdException w:name="Table Subtle 1" w:semiHidden="1" w:unhideWhenUsed="1"/>
     <w:lsdException w:name="Table Subtle 2" w:semiHidden="1" w:unhideWhenUsed="1"/>
+    <w:lsdException w:name="Table Web 1" w:semiHidden="1" w:unhideWhenUsed="1"/>
     <w:lsdException w:name="Table Web 2" w:semiHidden="1" w:unhideWhenUsed="1"/>
     <w:lsdException w:name="Table Web 3" w:semiHidden="1" w:unhideWhenUsed="1"/>
     <w:lsdException w:name="Balloon Text" w:semiHidden="1" w:unhideWhenUsed="1"/>
@@ -2432,9 +2232,6 @@
     <w:lsdException w:name="List Table 5 Dark Accent 6" w:uiPriority="50"/>
     <w:lsdException w:name="List Table 6 Colorful Accent 6" w:uiPriority="51"/>
     <w:lsdException w:name="List Table 7 Colorful Accent 6" w:uiPriority="52"/>
-    <w:lsdException w:name="Mention" w:semiHidden="1" w:unhideWhenUsed="1"/>
-    <w:lsdException w:name="Smart Hyperlink" w:semiHidden="1" w:unhideWhenUsed="1"/>
-    <w:lsdException w:name="Hashtag" w:semiHidden="1" w:unhideWhenUsed="1"/>
   </w:latentStyles>
   <w:style w:type="paragraph" w:default="1" w:styleId="Normal">
     <w:name w:val="Normal"/>

</xml_diff>